<commit_message>
Added to EDA in Project Report
</commit_message>
<xml_diff>
--- a/report/Final_report.docx
+++ b/report/Final_report.docx
@@ -275,8 +275,89 @@
         <w:t>. Most frequent permissions in benign and malware applications</w:t>
       </w:r>
     </w:p>
-    <w:p/>
-    <w:p/>
+    <w:p>
+      <w:pPr>
+        <w:pStyle w:val="Heading2"/>
+      </w:pPr>
+      <w:r>
+        <w:lastRenderedPageBreak/>
+        <w:t>Correlation Matrix</w:t>
+      </w:r>
+    </w:p>
+    <w:p>
+      <w:r>
+        <w:t xml:space="preserve">Figure 2 shows a heat map generated by the correlation matrix of our application permissions. Upon inspection we see no serious issues of multicollinearity </w:t>
+      </w:r>
+      <w:proofErr w:type="gramStart"/>
+      <w:r>
+        <w:t>with the exception of</w:t>
+      </w:r>
+      <w:proofErr w:type="gramEnd"/>
+      <w:r>
+        <w:t xml:space="preserve"> very few features, READ, BROADCAST_BADGE, UPDATE_BADGE and UPDATE_SHORTCUT which we will also take into account when building our subsequent models. </w:t>
+      </w:r>
+    </w:p>
+    <w:p>
+      <w:r>
+        <w:drawing>
+          <wp:inline distT="0" distB="0" distL="0" distR="0" wp14:anchorId="1BB75EF5" wp14:editId="6927A1D1">
+            <wp:extent cx="5943600" cy="3079750"/>
+            <wp:effectExtent l="0" t="0" r="0" b="6350"/>
+            <wp:docPr id="4" name="Picture 3" descr="A screen shot of a graph&#10;&#10;Description automatically generated">
+              <a:extLst xmlns:a="http://schemas.openxmlformats.org/drawingml/2006/main">
+                <a:ext uri="{FF2B5EF4-FFF2-40B4-BE49-F238E27FC236}">
+                  <a16:creationId xmlns:a16="http://schemas.microsoft.com/office/drawing/2014/main" id="{345C7257-3496-9499-E2C2-9C7A887EA844}"/>
+                </a:ext>
+              </a:extLst>
+            </wp:docPr>
+            <wp:cNvGraphicFramePr>
+              <a:graphicFrameLocks xmlns:a="http://schemas.openxmlformats.org/drawingml/2006/main" noChangeAspect="1"/>
+            </wp:cNvGraphicFramePr>
+            <a:graphic xmlns:a="http://schemas.openxmlformats.org/drawingml/2006/main">
+              <a:graphicData uri="http://schemas.openxmlformats.org/drawingml/2006/picture">
+                <pic:pic xmlns:pic="http://schemas.openxmlformats.org/drawingml/2006/picture">
+                  <pic:nvPicPr>
+                    <pic:cNvPr id="4" name="Picture 3" descr="A screen shot of a graph&#10;&#10;Description automatically generated">
+                      <a:extLst>
+                        <a:ext uri="{FF2B5EF4-FFF2-40B4-BE49-F238E27FC236}">
+                          <a16:creationId xmlns:a16="http://schemas.microsoft.com/office/drawing/2014/main" id="{345C7257-3496-9499-E2C2-9C7A887EA844}"/>
+                        </a:ext>
+                      </a:extLst>
+                    </pic:cNvPr>
+                    <pic:cNvPicPr>
+                      <a:picLocks noChangeAspect="1"/>
+                    </pic:cNvPicPr>
+                  </pic:nvPicPr>
+                  <pic:blipFill rotWithShape="1">
+                    <a:blip r:embed="rId6"/>
+                    <a:srcRect t="3030" b="45152"/>
+                    <a:stretch/>
+                  </pic:blipFill>
+                  <pic:spPr>
+                    <a:xfrm>
+                      <a:off x="0" y="0"/>
+                      <a:ext cx="5943600" cy="3079750"/>
+                    </a:xfrm>
+                    <a:prstGeom prst="rect">
+                      <a:avLst/>
+                    </a:prstGeom>
+                  </pic:spPr>
+                </pic:pic>
+              </a:graphicData>
+            </a:graphic>
+          </wp:inline>
+        </w:drawing>
+      </w:r>
+    </w:p>
+    <w:p>
+      <w:pPr>
+        <w:pStyle w:val="Caption"/>
+        <w:jc w:val="center"/>
+      </w:pPr>
+      <w:r>
+        <w:t>Figure 2. Heatmap of the feature correlation matrix</w:t>
+      </w:r>
+    </w:p>
     <w:p>
       <w:pPr>
         <w:pStyle w:val="Heading1"/>
@@ -694,6 +775,7 @@
         <w:rPr>
           <w:rFonts w:eastAsiaTheme="minorEastAsia"/>
         </w:rPr>
+        <w:lastRenderedPageBreak/>
         <w:t xml:space="preserve">We fit the model using binary cross entropy loss (Equation 2), which corresponds to the maximum likelihood estimation on the predicted probabilities. We have </w:t>
       </w:r>
       <m:oMath>
@@ -1338,7 +1420,6 @@
         <w:pStyle w:val="Heading3"/>
       </w:pPr>
       <w:r>
-        <w:lastRenderedPageBreak/>
         <w:t>K-Nearest Neighbors</w:t>
       </w:r>
     </w:p>
@@ -1774,6 +1855,7 @@
         <w:rPr>
           <w:rFonts w:eastAsiaTheme="minorEastAsia"/>
         </w:rPr>
+        <w:lastRenderedPageBreak/>
         <w:t xml:space="preserve">In this project, we train the neural network with dropout regularization and early stopping, that is, training is terminated when performance plateaus or worsens on the validation data, to prevent overfitting. Hyperparameters that we tune include the number of nodes in the hidden layers, the number of layers, the dropout probability, and the </w:t>
       </w:r>
       <w:r>
@@ -1818,9 +1900,8 @@
         <w:rPr>
           <w:noProof/>
         </w:rPr>
-        <w:lastRenderedPageBreak/>
         <w:drawing>
-          <wp:inline distT="0" distB="0" distL="0" distR="0" wp14:anchorId="520FF595" wp14:editId="5B200FAA">
+          <wp:inline distT="0" distB="0" distL="0" distR="0" wp14:anchorId="520FF595" wp14:editId="4D1D5CAB">
             <wp:extent cx="2438400" cy="1969709"/>
             <wp:effectExtent l="0" t="0" r="0" b="0"/>
             <wp:docPr id="816700158" name="Picture 1"/>
@@ -1837,7 +1918,7 @@
                     </pic:cNvPicPr>
                   </pic:nvPicPr>
                   <pic:blipFill>
-                    <a:blip r:embed="rId6" cstate="print">
+                    <a:blip r:embed="rId7" cstate="print">
                       <a:extLst>
                         <a:ext uri="{28A0092B-C50C-407E-A947-70E740481C1C}">
                           <a14:useLocalDpi xmlns:a14="http://schemas.microsoft.com/office/drawing/2010/main" val="0"/>
@@ -2371,7 +2452,14 @@
         <w:rPr>
           <w:rFonts w:eastAsiaTheme="minorEastAsia"/>
         </w:rPr>
-        <w:t>This also ensures that the scaling of the probabilities is consistent across Level 0 models</w:t>
+        <w:t xml:space="preserve">This also ensures that the scaling of the probabilities is consistent across Level 0 </w:t>
+      </w:r>
+      <w:r>
+        <w:rPr>
+          <w:rFonts w:eastAsiaTheme="minorEastAsia"/>
+        </w:rPr>
+        <w:lastRenderedPageBreak/>
+        <w:t>models</w:t>
       </w:r>
       <w:r>
         <w:rPr>
@@ -2391,7 +2479,7 @@
           <w:noProof/>
         </w:rPr>
         <w:drawing>
-          <wp:inline distT="0" distB="0" distL="0" distR="0" wp14:anchorId="222F5BA5" wp14:editId="484DBCCC">
+          <wp:inline distT="0" distB="0" distL="0" distR="0" wp14:anchorId="222F5BA5" wp14:editId="1427921F">
             <wp:extent cx="3353639" cy="2096022"/>
             <wp:effectExtent l="0" t="0" r="0" b="0"/>
             <wp:docPr id="1051513190" name="Picture 1" descr="A graph of a graph showing the number of calibration curves&#10;&#10;Description automatically generated"/>
@@ -2406,7 +2494,7 @@
                     <pic:cNvPicPr/>
                   </pic:nvPicPr>
                   <pic:blipFill>
-                    <a:blip r:embed="rId7" cstate="print">
+                    <a:blip r:embed="rId8" cstate="print">
                       <a:extLst>
                         <a:ext uri="{28A0092B-C50C-407E-A947-70E740481C1C}">
                           <a14:useLocalDpi xmlns:a14="http://schemas.microsoft.com/office/drawing/2010/main" val="0"/>
@@ -2511,7 +2599,7 @@
           <w:noProof/>
         </w:rPr>
         <w:drawing>
-          <wp:inline distT="0" distB="0" distL="0" distR="0" wp14:anchorId="16B6E9C2" wp14:editId="5835208B">
+          <wp:inline distT="0" distB="0" distL="0" distR="0" wp14:anchorId="16B6E9C2" wp14:editId="4BA50116">
             <wp:extent cx="3634254" cy="2138293"/>
             <wp:effectExtent l="0" t="0" r="4445" b="0"/>
             <wp:docPr id="589971435" name="Picture 2"/>
@@ -2528,7 +2616,7 @@
                     </pic:cNvPicPr>
                   </pic:nvPicPr>
                   <pic:blipFill>
-                    <a:blip r:embed="rId8" cstate="print">
+                    <a:blip r:embed="rId9" cstate="print">
                       <a:extLst>
                         <a:ext uri="{28A0092B-C50C-407E-A947-70E740481C1C}">
                           <a14:useLocalDpi xmlns:a14="http://schemas.microsoft.com/office/drawing/2010/main" val="0"/>
@@ -2591,6 +2679,7 @@
         <w:rPr>
           <w:rFonts w:eastAsiaTheme="minorEastAsia"/>
         </w:rPr>
+        <w:lastRenderedPageBreak/>
         <w:t>Feature Selection and Dimensionality Reduction</w:t>
       </w:r>
     </w:p>
@@ -2635,7 +2724,6 @@
         <w:rPr>
           <w:noProof/>
         </w:rPr>
-        <w:lastRenderedPageBreak/>
         <w:drawing>
           <wp:inline distT="0" distB="0" distL="0" distR="0" wp14:anchorId="0BF3B18D" wp14:editId="74A4FF0C">
             <wp:extent cx="4498070" cy="3148649"/>
@@ -2652,7 +2740,7 @@
                     <pic:cNvPicPr/>
                   </pic:nvPicPr>
                   <pic:blipFill>
-                    <a:blip r:embed="rId9" cstate="print">
+                    <a:blip r:embed="rId10" cstate="print">
                       <a:extLst>
                         <a:ext uri="{28A0092B-C50C-407E-A947-70E740481C1C}">
                           <a14:useLocalDpi xmlns:a14="http://schemas.microsoft.com/office/drawing/2010/main" val="0"/>
@@ -2732,6 +2820,7 @@
         <w:pStyle w:val="Heading1"/>
       </w:pPr>
       <w:r>
+        <w:lastRenderedPageBreak/>
         <w:t>Results and Discussion</w:t>
       </w:r>
     </w:p>
@@ -2766,11 +2855,7 @@
         <w:t xml:space="preserve"> That is, we know explicitly how a logistic regression model makes its decisions.</w:t>
       </w:r>
       <w:r>
-        <w:t xml:space="preserve"> Further, the high performance of the logistic </w:t>
-      </w:r>
-      <w:r>
-        <w:lastRenderedPageBreak/>
-        <w:t>regression model may suggest that the true decision boundary is in fact linear, and that a linear model may be the most parsimonious and optimal choice.</w:t>
+        <w:t xml:space="preserve"> Further, the high performance of the logistic regression model may suggest that the true decision boundary is in fact linear, and that a linear model may be the most parsimonious and optimal choice.</w:t>
       </w:r>
     </w:p>
     <w:p/>
@@ -2804,7 +2889,7 @@
           <w:noProof/>
         </w:rPr>
         <w:drawing>
-          <wp:inline distT="0" distB="0" distL="0" distR="0" wp14:anchorId="445B679E" wp14:editId="722762B6">
+          <wp:inline distT="0" distB="0" distL="0" distR="0" wp14:anchorId="445B679E" wp14:editId="4525867B">
             <wp:extent cx="4935255" cy="1330256"/>
             <wp:effectExtent l="0" t="0" r="0" b="3810"/>
             <wp:docPr id="430547850" name="Picture 1"/>
@@ -2821,7 +2906,7 @@
                     </pic:cNvPicPr>
                   </pic:nvPicPr>
                   <pic:blipFill>
-                    <a:blip r:embed="rId10" cstate="print">
+                    <a:blip r:embed="rId11" cstate="print">
                       <a:extLst>
                         <a:ext uri="{28A0092B-C50C-407E-A947-70E740481C1C}">
                           <a14:useLocalDpi xmlns:a14="http://schemas.microsoft.com/office/drawing/2010/main" val="0"/>
@@ -2916,7 +3001,7 @@
                     <pic:cNvPicPr/>
                   </pic:nvPicPr>
                   <pic:blipFill>
-                    <a:blip r:embed="rId11" cstate="print">
+                    <a:blip r:embed="rId12" cstate="print">
                       <a:extLst>
                         <a:ext uri="{28A0092B-C50C-407E-A947-70E740481C1C}">
                           <a14:useLocalDpi xmlns:a14="http://schemas.microsoft.com/office/drawing/2010/main" val="0"/>
@@ -3059,7 +3144,7 @@
                     <pic:cNvPicPr/>
                   </pic:nvPicPr>
                   <pic:blipFill>
-                    <a:blip r:embed="rId12" cstate="print">
+                    <a:blip r:embed="rId13" cstate="print">
                       <a:extLst>
                         <a:ext uri="{28A0092B-C50C-407E-A947-70E740481C1C}">
                           <a14:useLocalDpi xmlns:a14="http://schemas.microsoft.com/office/drawing/2010/main" val="0"/>

</xml_diff>